<commit_message>
Updating documentation/examples for the last change committed.
</commit_message>
<xml_diff>
--- a/documentation/UMIL.docx
+++ b/documentation/UMIL.docx
@@ -1060,14 +1060,7 @@
       </w:r>
       <w:r>
         <w:br/>
-      </w:r>
-      <w:proofErr w:type="gramStart"/>
-      <w:r>
-        <w:t xml:space="preserve"> </w:t>
-      </w:r>
-      <w:proofErr w:type="gramEnd"/>
-      <w:r>
-        <w:t xml:space="preserve"> ‘module_basename’ =&gt; ‘board’, </w:t>
+        <w:t xml:space="preserve">  ‘module_basename’ =&gt; ‘board’, </w:t>
       </w:r>
       <w:r>
         <w:br/>
@@ -1572,7 +1565,7 @@
         </w:numPr>
       </w:pPr>
       <w:r>
-        <w:t>permission_set($name, $auth_option = array(), $type = 'role', $global = true, $has_permission = true)</w:t>
+        <w:t>permission_set($name, $auth_option = array(), $type = 'role', $has_permission = true)</w:t>
       </w:r>
     </w:p>
     <w:p>
@@ -1681,42 +1674,6 @@
       </w:r>
       <w:r>
         <w:t>’ or ‘group’</w:t>
-      </w:r>
-    </w:p>
-    <w:p>
-      <w:pPr>
-        <w:pStyle w:val="ListParagraph"/>
-        <w:numPr>
-          <w:ilvl w:val="1"/>
-          <w:numId w:val="8"/>
-        </w:numPr>
-      </w:pPr>
-      <w:r>
-        <w:t>$global – Boolean</w:t>
-      </w:r>
-    </w:p>
-    <w:p>
-      <w:pPr>
-        <w:pStyle w:val="ListParagraph"/>
-        <w:numPr>
-          <w:ilvl w:val="2"/>
-          <w:numId w:val="8"/>
-        </w:numPr>
-      </w:pPr>
-      <w:r>
-        <w:t>True if we are setting global permission.</w:t>
-      </w:r>
-    </w:p>
-    <w:p>
-      <w:pPr>
-        <w:pStyle w:val="ListParagraph"/>
-        <w:numPr>
-          <w:ilvl w:val="2"/>
-          <w:numId w:val="8"/>
-        </w:numPr>
-      </w:pPr>
-      <w:r>
-        <w:t>False for local (forum based) permission.  Local permissions may only be set for roles, not groups.</w:t>
       </w:r>
     </w:p>
     <w:p>
@@ -1791,7 +1748,7 @@
         <w:t>set($name, $auth_option = array(), $ty</w:t>
       </w:r>
       <w:r>
-        <w:t>pe = 'role', $global = true</w:t>
+        <w:t>pe = 'role'</w:t>
       </w:r>
       <w:r>
         <w:t>)</w:t>
@@ -1820,6 +1777,9 @@
       <w:r>
         <w:t xml:space="preserve"> (basically setting their permission to ‘No’</w:t>
       </w:r>
+      <w:r>
+        <w:t>)</w:t>
+      </w:r>
     </w:p>
     <w:p>
       <w:pPr>
@@ -1917,43 +1877,7 @@
         <w:t>role</w:t>
       </w:r>
       <w:r>
-        <w:t>’ or ‘group’</w:t>
-      </w:r>
-    </w:p>
-    <w:p>
-      <w:pPr>
-        <w:pStyle w:val="ListParagraph"/>
-        <w:numPr>
-          <w:ilvl w:val="1"/>
-          <w:numId w:val="8"/>
-        </w:numPr>
-      </w:pPr>
-      <w:r>
-        <w:t>$global – Boolean</w:t>
-      </w:r>
-    </w:p>
-    <w:p>
-      <w:pPr>
-        <w:pStyle w:val="ListParagraph"/>
-        <w:numPr>
-          <w:ilvl w:val="2"/>
-          <w:numId w:val="8"/>
-        </w:numPr>
-      </w:pPr>
-      <w:r>
-        <w:t>True if we are setting global permission.</w:t>
-      </w:r>
-    </w:p>
-    <w:p>
-      <w:pPr>
-        <w:pStyle w:val="ListParagraph"/>
-        <w:numPr>
-          <w:ilvl w:val="2"/>
-          <w:numId w:val="8"/>
-        </w:numPr>
-      </w:pPr>
-      <w:r>
-        <w:t>False for local (forum based) permission.  Local permissions may only be set for roles, not groups.</w:t>
+        <w:t>’ or ‘group’.</w:t>
       </w:r>
     </w:p>
     <w:p>
@@ -1973,7 +1897,6 @@
         </w:numPr>
       </w:pPr>
       <w:r>
-        <w:lastRenderedPageBreak/>
         <w:t>table_exists($table_name)</w:t>
       </w:r>
     </w:p>
@@ -2067,6 +1990,7 @@
         </w:numPr>
       </w:pPr>
       <w:r>
+        <w:lastRenderedPageBreak/>
         <w:t>Add a table using the create_schema_files table layout.</w:t>
       </w:r>
     </w:p>
@@ -2413,106 +2337,106 @@
         </w:numPr>
       </w:pPr>
       <w:r>
+        <w:t>table_column_add($table_name, $column_name = '', $column_data = array())</w:t>
+      </w:r>
+    </w:p>
+    <w:p>
+      <w:pPr>
+        <w:pStyle w:val="ListParagraph"/>
+        <w:numPr>
+          <w:ilvl w:val="1"/>
+          <w:numId w:val="10"/>
+        </w:numPr>
+      </w:pPr>
+      <w:r>
+        <w:t>Add a column to a table</w:t>
+      </w:r>
+    </w:p>
+    <w:p>
+      <w:pPr>
+        <w:pStyle w:val="ListParagraph"/>
+        <w:numPr>
+          <w:ilvl w:val="1"/>
+          <w:numId w:val="10"/>
+        </w:numPr>
+      </w:pPr>
+      <w:r>
+        <w:t>$table_name</w:t>
+      </w:r>
+      <w:r>
+        <w:t xml:space="preserve"> </w:t>
+      </w:r>
+      <w:r>
+        <w:t>– String</w:t>
+      </w:r>
+    </w:p>
+    <w:p>
+      <w:pPr>
+        <w:pStyle w:val="ListParagraph"/>
+        <w:numPr>
+          <w:ilvl w:val="2"/>
+          <w:numId w:val="10"/>
+        </w:numPr>
+      </w:pPr>
+      <w:r>
+        <w:t>The name of the table</w:t>
+      </w:r>
+    </w:p>
+    <w:p>
+      <w:pPr>
+        <w:pStyle w:val="ListParagraph"/>
+        <w:numPr>
+          <w:ilvl w:val="2"/>
+          <w:numId w:val="10"/>
+        </w:numPr>
+      </w:pPr>
+      <w:r>
+        <w:t xml:space="preserve">Example: ‘phpbb_forums’ or </w:t>
+      </w:r>
+      <w:r>
+        <w:t>FORUMS_TABLE</w:t>
+      </w:r>
+      <w:r>
+        <w:t xml:space="preserve"> (‘phpbb_’ is automatically replaced with the boards specified table prefix)</w:t>
+      </w:r>
+    </w:p>
+    <w:p>
+      <w:pPr>
+        <w:pStyle w:val="ListParagraph"/>
+        <w:numPr>
+          <w:ilvl w:val="1"/>
+          <w:numId w:val="10"/>
+        </w:numPr>
+      </w:pPr>
+      <w:r>
+        <w:t>$column_name</w:t>
+      </w:r>
+      <w:r>
+        <w:t xml:space="preserve"> – String</w:t>
+      </w:r>
+    </w:p>
+    <w:p>
+      <w:pPr>
+        <w:pStyle w:val="ListParagraph"/>
+        <w:numPr>
+          <w:ilvl w:val="2"/>
+          <w:numId w:val="10"/>
+        </w:numPr>
+      </w:pPr>
+      <w:r>
+        <w:t>The name of the column to add</w:t>
+      </w:r>
+    </w:p>
+    <w:p>
+      <w:pPr>
+        <w:pStyle w:val="ListParagraph"/>
+        <w:numPr>
+          <w:ilvl w:val="1"/>
+          <w:numId w:val="10"/>
+        </w:numPr>
+      </w:pPr>
+      <w:r>
         <w:lastRenderedPageBreak/>
-        <w:t>table_column_add($table_name, $column_name = '', $column_data = array())</w:t>
-      </w:r>
-    </w:p>
-    <w:p>
-      <w:pPr>
-        <w:pStyle w:val="ListParagraph"/>
-        <w:numPr>
-          <w:ilvl w:val="1"/>
-          <w:numId w:val="10"/>
-        </w:numPr>
-      </w:pPr>
-      <w:r>
-        <w:t>Add a column to a table</w:t>
-      </w:r>
-    </w:p>
-    <w:p>
-      <w:pPr>
-        <w:pStyle w:val="ListParagraph"/>
-        <w:numPr>
-          <w:ilvl w:val="1"/>
-          <w:numId w:val="10"/>
-        </w:numPr>
-      </w:pPr>
-      <w:r>
-        <w:t>$table_name</w:t>
-      </w:r>
-      <w:r>
-        <w:t xml:space="preserve"> </w:t>
-      </w:r>
-      <w:r>
-        <w:t>– String</w:t>
-      </w:r>
-    </w:p>
-    <w:p>
-      <w:pPr>
-        <w:pStyle w:val="ListParagraph"/>
-        <w:numPr>
-          <w:ilvl w:val="2"/>
-          <w:numId w:val="10"/>
-        </w:numPr>
-      </w:pPr>
-      <w:r>
-        <w:t>The name of the table</w:t>
-      </w:r>
-    </w:p>
-    <w:p>
-      <w:pPr>
-        <w:pStyle w:val="ListParagraph"/>
-        <w:numPr>
-          <w:ilvl w:val="2"/>
-          <w:numId w:val="10"/>
-        </w:numPr>
-      </w:pPr>
-      <w:r>
-        <w:t xml:space="preserve">Example: ‘phpbb_forums’ or </w:t>
-      </w:r>
-      <w:r>
-        <w:t>FORUMS_TABLE</w:t>
-      </w:r>
-      <w:r>
-        <w:t xml:space="preserve"> (‘phpbb_’ is automatically replaced with the boards specified table prefix)</w:t>
-      </w:r>
-    </w:p>
-    <w:p>
-      <w:pPr>
-        <w:pStyle w:val="ListParagraph"/>
-        <w:numPr>
-          <w:ilvl w:val="1"/>
-          <w:numId w:val="10"/>
-        </w:numPr>
-      </w:pPr>
-      <w:r>
-        <w:t>$column_name</w:t>
-      </w:r>
-      <w:r>
-        <w:t xml:space="preserve"> – String</w:t>
-      </w:r>
-    </w:p>
-    <w:p>
-      <w:pPr>
-        <w:pStyle w:val="ListParagraph"/>
-        <w:numPr>
-          <w:ilvl w:val="2"/>
-          <w:numId w:val="10"/>
-        </w:numPr>
-      </w:pPr>
-      <w:r>
-        <w:t>The name of the column to add</w:t>
-      </w:r>
-    </w:p>
-    <w:p>
-      <w:pPr>
-        <w:pStyle w:val="ListParagraph"/>
-        <w:numPr>
-          <w:ilvl w:val="1"/>
-          <w:numId w:val="10"/>
-        </w:numPr>
-      </w:pPr>
-      <w:r>
         <w:t>$column_data</w:t>
       </w:r>
     </w:p>
@@ -2869,7 +2793,6 @@
         </w:numPr>
       </w:pPr>
       <w:r>
-        <w:lastRenderedPageBreak/>
         <w:t>The name of the table</w:t>
       </w:r>
     </w:p>
@@ -2963,6 +2886,7 @@
         </w:numPr>
       </w:pPr>
       <w:r>
+        <w:lastRenderedPageBreak/>
         <w:t>$table_name</w:t>
       </w:r>
       <w:r>
@@ -3321,79 +3245,79 @@
         </w:numPr>
       </w:pPr>
       <w:r>
+        <w:t>The action (‘install’, ‘update’, ‘uninstall’) to perform using the given instructions.</w:t>
+      </w:r>
+    </w:p>
+    <w:p>
+      <w:pPr>
+        <w:pStyle w:val="ListParagraph"/>
+        <w:numPr>
+          <w:ilvl w:val="1"/>
+          <w:numId w:val="12"/>
+        </w:numPr>
+      </w:pPr>
+      <w:r>
+        <w:t>$versions</w:t>
+      </w:r>
+    </w:p>
+    <w:p>
+      <w:pPr>
+        <w:pStyle w:val="ListParagraph"/>
+        <w:numPr>
+          <w:ilvl w:val="2"/>
+          <w:numId w:val="12"/>
+        </w:numPr>
+      </w:pPr>
+      <w:r>
+        <w:t>The array of versions (as described for the UMIL Auto method).</w:t>
+      </w:r>
+    </w:p>
+    <w:p>
+      <w:pPr>
+        <w:pStyle w:val="ListParagraph"/>
+        <w:numPr>
+          <w:ilvl w:val="1"/>
+          <w:numId w:val="12"/>
+        </w:numPr>
+      </w:pPr>
+      <w:r>
+        <w:t>$version_config_name – String</w:t>
+      </w:r>
+    </w:p>
+    <w:p>
+      <w:pPr>
+        <w:pStyle w:val="ListParagraph"/>
+        <w:numPr>
+          <w:ilvl w:val="2"/>
+          <w:numId w:val="12"/>
+        </w:numPr>
+      </w:pPr>
+      <w:r>
+        <w:t>The name of the config setting which holds/will hold the currently installed version</w:t>
+      </w:r>
+    </w:p>
+    <w:p>
+      <w:pPr>
+        <w:pStyle w:val="ListParagraph"/>
+        <w:numPr>
+          <w:ilvl w:val="1"/>
+          <w:numId w:val="12"/>
+        </w:numPr>
+      </w:pPr>
+      <w:r>
+        <w:t>$version select – String</w:t>
+      </w:r>
+    </w:p>
+    <w:p>
+      <w:pPr>
+        <w:pStyle w:val="ListParagraph"/>
+        <w:numPr>
+          <w:ilvl w:val="2"/>
+          <w:numId w:val="12"/>
+        </w:numPr>
+      </w:pPr>
+      <w:r>
         <w:lastRenderedPageBreak/>
-        <w:t>The action (‘install’, ‘update’, ‘uninstall’) to perform using the given instructions.</w:t>
-      </w:r>
-    </w:p>
-    <w:p>
-      <w:pPr>
-        <w:pStyle w:val="ListParagraph"/>
-        <w:numPr>
-          <w:ilvl w:val="1"/>
-          <w:numId w:val="12"/>
-        </w:numPr>
-      </w:pPr>
-      <w:r>
-        <w:t>$versions</w:t>
-      </w:r>
-    </w:p>
-    <w:p>
-      <w:pPr>
-        <w:pStyle w:val="ListParagraph"/>
-        <w:numPr>
-          <w:ilvl w:val="2"/>
-          <w:numId w:val="12"/>
-        </w:numPr>
-      </w:pPr>
-      <w:r>
-        <w:t>The array of versions (as described for the UMIL Auto method).</w:t>
-      </w:r>
-    </w:p>
-    <w:p>
-      <w:pPr>
-        <w:pStyle w:val="ListParagraph"/>
-        <w:numPr>
-          <w:ilvl w:val="1"/>
-          <w:numId w:val="12"/>
-        </w:numPr>
-      </w:pPr>
-      <w:r>
-        <w:t>$version_config_name – String</w:t>
-      </w:r>
-    </w:p>
-    <w:p>
-      <w:pPr>
-        <w:pStyle w:val="ListParagraph"/>
-        <w:numPr>
-          <w:ilvl w:val="2"/>
-          <w:numId w:val="12"/>
-        </w:numPr>
-      </w:pPr>
-      <w:r>
-        <w:t>The name of the config setting which holds/will hold the currently installed version</w:t>
-      </w:r>
-    </w:p>
-    <w:p>
-      <w:pPr>
-        <w:pStyle w:val="ListParagraph"/>
-        <w:numPr>
-          <w:ilvl w:val="1"/>
-          <w:numId w:val="12"/>
-        </w:numPr>
-      </w:pPr>
-      <w:r>
-        <w:t>$version select – String</w:t>
-      </w:r>
-    </w:p>
-    <w:p>
-      <w:pPr>
-        <w:pStyle w:val="ListParagraph"/>
-        <w:numPr>
-          <w:ilvl w:val="2"/>
-          <w:numId w:val="12"/>
-        </w:numPr>
-      </w:pPr>
-      <w:r>
         <w:t>Added for the UMIL Auto system to allow you to select the version you want to install/update/uninstall to.</w:t>
       </w:r>
     </w:p>
@@ -3431,15 +3355,7 @@
     </w:p>
     <w:p>
       <w:r>
-        <w:t>$umil-&gt;config_</w:t>
-      </w:r>
-      <w:proofErr w:type="gramStart"/>
-      <w:r>
-        <w:t>add(</w:t>
-      </w:r>
-      <w:proofErr w:type="gramEnd"/>
-      <w:r>
-        <w:t>'config_name', 'config_value');</w:t>
+        <w:t>$umil-&gt;config_add('config_name', 'config_value');</w:t>
       </w:r>
       <w:r>
         <w:br/>
@@ -3549,72 +3465,70 @@
         </w:numPr>
       </w:pPr>
       <w:r>
+        <w:t>$auto_display_results – Boolean</w:t>
+      </w:r>
+    </w:p>
+    <w:p>
+      <w:pPr>
+        <w:pStyle w:val="ListParagraph"/>
+        <w:numPr>
+          <w:ilvl w:val="2"/>
+          <w:numId w:val="14"/>
+        </w:numPr>
+      </w:pPr>
+      <w:r>
+        <w:t xml:space="preserve">False to require the calling of the function </w:t>
+      </w:r>
+      <w:r>
+        <w:t>display</w:t>
+      </w:r>
+      <w:r>
+        <w:t>_</w:t>
+      </w:r>
+      <w:r>
+        <w:t>results</w:t>
+      </w:r>
+      <w:r>
+        <w:t xml:space="preserve"> after each </w:t>
+      </w:r>
+      <w:r>
+        <w:t>UMIL Core function call to display the results.</w:t>
+      </w:r>
+    </w:p>
+    <w:p>
+      <w:pPr>
+        <w:pStyle w:val="ListParagraph"/>
+        <w:numPr>
+          <w:ilvl w:val="2"/>
+          <w:numId w:val="14"/>
+        </w:numPr>
+      </w:pPr>
+      <w:r>
+        <w:t>True if you would like the results displayed after execution of the UMIL Core functions.</w:t>
+      </w:r>
+    </w:p>
+    <w:p>
+      <w:pPr>
+        <w:pStyle w:val="ListParagraph"/>
+        <w:numPr>
+          <w:ilvl w:val="1"/>
+          <w:numId w:val="14"/>
+        </w:numPr>
+      </w:pPr>
+      <w:r>
+        <w:t>$force_display_results – Boolean</w:t>
+      </w:r>
+    </w:p>
+    <w:p>
+      <w:pPr>
+        <w:pStyle w:val="ListParagraph"/>
+        <w:numPr>
+          <w:ilvl w:val="2"/>
+          <w:numId w:val="14"/>
+        </w:numPr>
+      </w:pPr>
+      <w:r>
         <w:lastRenderedPageBreak/>
-        <w:t>$auto_display_results – Boolean</w:t>
-      </w:r>
-    </w:p>
-    <w:p>
-      <w:pPr>
-        <w:pStyle w:val="ListParagraph"/>
-        <w:numPr>
-          <w:ilvl w:val="2"/>
-          <w:numId w:val="14"/>
-        </w:numPr>
-      </w:pPr>
-      <w:r>
-        <w:t xml:space="preserve">False to require the calling of the function </w:t>
-      </w:r>
-      <w:proofErr w:type="spellStart"/>
-      <w:r>
-        <w:t>display</w:t>
-      </w:r>
-      <w:r>
-        <w:t>_</w:t>
-      </w:r>
-      <w:r>
-        <w:t>results</w:t>
-      </w:r>
-      <w:proofErr w:type="spellEnd"/>
-      <w:r>
-        <w:t xml:space="preserve"> after each </w:t>
-      </w:r>
-      <w:r>
-        <w:t>UMIL Core function call to display the results.</w:t>
-      </w:r>
-    </w:p>
-    <w:p>
-      <w:pPr>
-        <w:pStyle w:val="ListParagraph"/>
-        <w:numPr>
-          <w:ilvl w:val="2"/>
-          <w:numId w:val="14"/>
-        </w:numPr>
-      </w:pPr>
-      <w:r>
-        <w:t>True if you would like the results displayed after execution of the UMIL Core functions.</w:t>
-      </w:r>
-    </w:p>
-    <w:p>
-      <w:pPr>
-        <w:pStyle w:val="ListParagraph"/>
-        <w:numPr>
-          <w:ilvl w:val="1"/>
-          <w:numId w:val="14"/>
-        </w:numPr>
-      </w:pPr>
-      <w:r>
-        <w:t>$force_display_results – Boolean</w:t>
-      </w:r>
-    </w:p>
-    <w:p>
-      <w:pPr>
-        <w:pStyle w:val="ListParagraph"/>
-        <w:numPr>
-          <w:ilvl w:val="2"/>
-          <w:numId w:val="14"/>
-        </w:numPr>
-      </w:pPr>
-      <w:r>
         <w:t>Allows you to force the results to display (otherwise results will only be shown if an error occurred)</w:t>
       </w:r>
     </w:p>
@@ -3791,15 +3705,7 @@
       </w:r>
       <w:r>
         <w:br/>
-        <w:t>If title cannot be found in user-&gt;</w:t>
-      </w:r>
-      <w:proofErr w:type="gramStart"/>
-      <w:r>
-        <w:t>lang</w:t>
-      </w:r>
-      <w:proofErr w:type="gramEnd"/>
-      <w:r>
-        <w:t xml:space="preserve"> a default one is displayed</w:t>
+        <w:t>If title cannot be found in user-&gt;lang a default one is displayed</w:t>
       </w:r>
       <w:r>
         <w:br/>
@@ -3875,24 +3781,11 @@
         </w:numPr>
       </w:pPr>
       <w:r>
-        <w:t xml:space="preserve">Format this exactly as you would if you were outputting something on acp_board </w:t>
-      </w:r>
-      <w:proofErr w:type="gramStart"/>
-      <w:r>
-        <w:t>except</w:t>
-      </w:r>
-      <w:proofErr w:type="gramEnd"/>
-      <w:r>
-        <w:t xml:space="preserve"> only put in what you would for the </w:t>
-      </w:r>
-      <w:r>
-        <w:t>'</w:t>
-      </w:r>
-      <w:proofErr w:type="spellStart"/>
-      <w:r>
-        <w:t>vars'</w:t>
-      </w:r>
-      <w:proofErr w:type="spellEnd"/>
+        <w:t xml:space="preserve">Format this exactly as you would if you were outputting something on acp_board except only put in what you would for the </w:t>
+      </w:r>
+      <w:r>
+        <w:t>'vars'</w:t>
+      </w:r>
       <w:r>
         <w:t xml:space="preserve"> part.</w:t>
       </w:r>
@@ -3905,13 +3798,8 @@
           <w:numId w:val="14"/>
         </w:numPr>
       </w:pPr>
-      <w:proofErr w:type="spellStart"/>
-      <w:r>
-        <w:t>display_results</w:t>
-      </w:r>
-      <w:proofErr w:type="spellEnd"/>
-      <w:r>
-        <w:t>($command = '', $result = '')</w:t>
+      <w:r>
+        <w:t>display_results($command = '', $result = '')</w:t>
       </w:r>
     </w:p>
     <w:p>
@@ -3923,76 +3811,68 @@
         </w:numPr>
       </w:pPr>
       <w:r>
+        <w:t>This is used to display the results of a command.</w:t>
+      </w:r>
+    </w:p>
+    <w:p>
+      <w:pPr>
+        <w:pStyle w:val="ListParagraph"/>
+        <w:numPr>
+          <w:ilvl w:val="1"/>
+          <w:numId w:val="14"/>
+        </w:numPr>
+      </w:pPr>
+      <w:r>
+        <w:t>$command – String</w:t>
+      </w:r>
+    </w:p>
+    <w:p>
+      <w:pPr>
+        <w:pStyle w:val="ListParagraph"/>
+        <w:numPr>
+          <w:ilvl w:val="2"/>
+          <w:numId w:val="14"/>
+        </w:numPr>
+      </w:pPr>
+      <w:r>
+        <w:t>The command to display</w:t>
+      </w:r>
+    </w:p>
+    <w:p>
+      <w:pPr>
+        <w:pStyle w:val="ListParagraph"/>
+        <w:numPr>
+          <w:ilvl w:val="1"/>
+          <w:numId w:val="14"/>
+        </w:numPr>
+      </w:pPr>
+      <w:r>
+        <w:t>$result – String</w:t>
+      </w:r>
+    </w:p>
+    <w:p>
+      <w:pPr>
+        <w:pStyle w:val="ListParagraph"/>
+        <w:numPr>
+          <w:ilvl w:val="2"/>
+          <w:numId w:val="14"/>
+        </w:numPr>
+      </w:pPr>
+      <w:r>
+        <w:t>The result of the command run.</w:t>
+      </w:r>
+    </w:p>
+    <w:p>
+      <w:pPr>
+        <w:pStyle w:val="ListParagraph"/>
+        <w:numPr>
+          <w:ilvl w:val="2"/>
+          <w:numId w:val="14"/>
+        </w:numPr>
+      </w:pPr>
+      <w:r>
         <w:lastRenderedPageBreak/>
-        <w:t>This is used to display the results of a command.</w:t>
-      </w:r>
-    </w:p>
-    <w:p>
-      <w:pPr>
-        <w:pStyle w:val="ListParagraph"/>
-        <w:numPr>
-          <w:ilvl w:val="1"/>
-          <w:numId w:val="14"/>
-        </w:numPr>
-      </w:pPr>
-      <w:r>
-        <w:t>$command – String</w:t>
-      </w:r>
-    </w:p>
-    <w:p>
-      <w:pPr>
-        <w:pStyle w:val="ListParagraph"/>
-        <w:numPr>
-          <w:ilvl w:val="2"/>
-          <w:numId w:val="14"/>
-        </w:numPr>
-      </w:pPr>
-      <w:r>
-        <w:t>The command to display</w:t>
-      </w:r>
-    </w:p>
-    <w:p>
-      <w:pPr>
-        <w:pStyle w:val="ListParagraph"/>
-        <w:numPr>
-          <w:ilvl w:val="1"/>
-          <w:numId w:val="14"/>
-        </w:numPr>
-      </w:pPr>
-      <w:r>
-        <w:t>$result – String</w:t>
-      </w:r>
-    </w:p>
-    <w:p>
-      <w:pPr>
-        <w:pStyle w:val="ListParagraph"/>
-        <w:numPr>
-          <w:ilvl w:val="2"/>
-          <w:numId w:val="14"/>
-        </w:numPr>
-      </w:pPr>
-      <w:r>
-        <w:t>The result of the command run.</w:t>
-      </w:r>
-    </w:p>
-    <w:p>
-      <w:pPr>
-        <w:pStyle w:val="ListParagraph"/>
-        <w:numPr>
-          <w:ilvl w:val="2"/>
-          <w:numId w:val="14"/>
-        </w:numPr>
-      </w:pPr>
-      <w:r>
-        <w:t>‘SUCCESS’ or $user-&gt;</w:t>
-      </w:r>
-      <w:proofErr w:type="gramStart"/>
-      <w:r>
-        <w:t>lang[</w:t>
-      </w:r>
-      <w:proofErr w:type="gramEnd"/>
-      <w:r>
-        <w:t>‘SUCCESS’] or it will be assumed that an error occurred.</w:t>
+        <w:t>‘SUCCESS’ or $user-&gt;lang[‘SUCCESS’] or it will be assumed that an error occurred.</w:t>
       </w:r>
     </w:p>
     <w:p>
@@ -4042,15 +3922,7 @@
     </w:p>
     <w:p>
       <w:r>
-        <w:t xml:space="preserve">To use the stand-alone mode, just include the umil.php file and, when you initiate the UMIL class, send true during the initiation (example: $umil = new </w:t>
-      </w:r>
-      <w:proofErr w:type="gramStart"/>
-      <w:r>
-        <w:t>umil(</w:t>
-      </w:r>
-      <w:proofErr w:type="gramEnd"/>
-      <w:r>
-        <w:t>true);).  When using this method you are also free to copy or move the umil/umil.php file to any location you would like for its use (which is not possible without stand-alone mode).  It does not require any extra language files or check to make sure it is fully updated as the other modes do.</w:t>
+        <w:t>To use the stand-alone mode, just include the umil.php file and, when you initiate the UMIL class, send true during the initiation (example: $umil = new umil(true);).  When using this method you are also free to copy or move the umil/umil.php file to any location you would like for its use (which is not possible without stand-alone mode).  It does not require any extra language files or check to make sure it is fully updated as the other modes do.</w:t>
       </w:r>
     </w:p>
     <w:sectPr>
@@ -4086,7 +3958,7 @@
         <v:path o:extrusionok="f" gradientshapeok="t" o:connecttype="rect"/>
         <o:lock v:ext="edit" aspectratio="t"/>
       </v:shapetype>
-      <v:shape id="_x0000_i1071" type="#_x0000_t75" style="width:11.25pt;height:11.25pt" o:bullet="t">
+      <v:shape id="_x0000_i1028" type="#_x0000_t75" style="width:11.25pt;height:11.25pt" o:bullet="t">
         <v:imagedata r:id="rId1" o:title="msoF707"/>
       </v:shape>
     </w:pict>

</xml_diff>

<commit_message>
Updating the documentation for the new $include_path
</commit_message>
<xml_diff>
--- a/documentation/UMIL.docx
+++ b/documentation/UMIL.docx
@@ -152,7 +152,15 @@
         <w:t xml:space="preserve">If UMIL does not provide </w:t>
       </w:r>
       <w:r>
-        <w:t xml:space="preserve">you with a built in method of doing what your modification requires you can also list in the version actions the name of a custom function to run.  It gets sent two items, the current action (install|update|uninstall) and the current version that actions are being executed for.  Within that function you may perform any custom actions you desire and when you are done you may return a string with the text you would like outputted to the user as to what just happened (if you would like to).  </w:t>
+        <w:t>you with a built in method of doing what your modification requires you can also list in the version actions the name of a custom function to run.  It gets sent two items, the current action (</w:t>
+      </w:r>
+      <w:proofErr w:type="spellStart"/>
+      <w:r>
+        <w:t>install|update|uninstall</w:t>
+      </w:r>
+      <w:proofErr w:type="spellEnd"/>
+      <w:r>
+        <w:t xml:space="preserve">) and the current version that actions are being executed for.  Within that function you may perform any custom actions you desire and when you are done you may return a string with the text you would like outputted to the user as to what just happened (if you would like to).  </w:t>
       </w:r>
       <w:r>
         <w:lastRenderedPageBreak/>
@@ -305,7 +313,15 @@
         </w:numPr>
       </w:pPr>
       <w:r>
-        <w:t>Leave blank to purge phpBB3’s data cache (runs $cache-&gt;purge();)</w:t>
+        <w:t>Leave blank to purge phpBB3’s data cache (runs $cache-&gt;</w:t>
+      </w:r>
+      <w:proofErr w:type="gramStart"/>
+      <w:r>
+        <w:t>purge(</w:t>
+      </w:r>
+      <w:proofErr w:type="gramEnd"/>
+      <w:r>
+        <w:t>);)</w:t>
       </w:r>
     </w:p>
     <w:p>
@@ -890,7 +906,13 @@
         </w:numPr>
       </w:pPr>
       <w:r>
-        <w:t>module_add($class, $parent = 0, $data = array())</w:t>
+        <w:t>module_add($class, $parent = 0, $data = array()</w:t>
+      </w:r>
+      <w:r>
+        <w:t>, $include_path = false</w:t>
+      </w:r>
+      <w:r>
+        <w:t>)</w:t>
       </w:r>
     </w:p>
     <w:p>
@@ -1022,8 +1044,21 @@
         </w:numPr>
       </w:pPr>
       <w:r>
-        <w:t>The first way (the easy way) to add modules is to send an array with the module base name and an array of modes you would like to add.  This method makes the system check the corresponding info_$class_ file and then adds the modes submitted if they exist (you may also not set modes and it will add all of them) using the information given in that file.  Using that method, you would send something like the following (for the ACP):</w:t>
-      </w:r>
+        <w:t xml:space="preserve">The first way (the easy way) to add modules is to send an array with the module base name and an array of modes you would like to add.  This method makes the system check the corresponding </w:t>
+      </w:r>
+      <w:proofErr w:type="spellStart"/>
+      <w:r>
+        <w:t>info_$class</w:t>
+      </w:r>
+      <w:proofErr w:type="spellEnd"/>
+      <w:r>
+        <w:t>_ file and then adds the modes submitted if they exist (you may also not set modes and it will add all of them) using the information given in that file.  Using that method, you would send something like the following (for the ACP)</w:t>
+      </w:r>
+      <w:proofErr w:type="gramStart"/>
+      <w:r>
+        <w:t>:</w:t>
+      </w:r>
+      <w:proofErr w:type="gramEnd"/>
       <w:r>
         <w:br/>
         <w:t>array(</w:t>
@@ -1052,8 +1087,13 @@
       </w:r>
       <w:r>
         <w:br/>
-        <w:t>If you were to send this instead:</w:t>
-      </w:r>
+        <w:t>If you were to send this instead</w:t>
+      </w:r>
+      <w:proofErr w:type="gramStart"/>
+      <w:r>
+        <w:t>:</w:t>
+      </w:r>
+      <w:proofErr w:type="gramEnd"/>
       <w:r>
         <w:br/>
         <w:t>array(</w:t>
@@ -1149,12 +1189,45 @@
       <w:pPr>
         <w:pStyle w:val="ListParagraph"/>
         <w:numPr>
+          <w:ilvl w:val="1"/>
+          <w:numId w:val="13"/>
+        </w:numPr>
+      </w:pPr>
+      <w:r>
+        <w:t>$include_path – Boolean | String</w:t>
+      </w:r>
+    </w:p>
+    <w:p>
+      <w:pPr>
+        <w:pStyle w:val="ListParagraph"/>
+        <w:numPr>
+          <w:ilvl w:val="2"/>
+          <w:numId w:val="13"/>
+        </w:numPr>
+      </w:pPr>
+      <w:r>
+        <w:t>If you would like to use a custom</w:t>
+      </w:r>
+      <w:r>
+        <w:t xml:space="preserve"> include path, specify that here, otherwise leave it as false</w:t>
+      </w:r>
+    </w:p>
+    <w:p>
+      <w:pPr>
+        <w:pStyle w:val="ListParagraph"/>
+        <w:numPr>
           <w:ilvl w:val="0"/>
           <w:numId w:val="13"/>
         </w:numPr>
       </w:pPr>
       <w:r>
-        <w:t>module_remove($class, $parent = 0, $module = '')</w:t>
+        <w:t>module_remove($class, $parent = 0, $module = ''</w:t>
+      </w:r>
+      <w:r>
+        <w:t>, $include_path = false</w:t>
+      </w:r>
+      <w:r>
+        <w:t>)</w:t>
       </w:r>
     </w:p>
     <w:p>
@@ -1269,6 +1342,36 @@
       </w:pPr>
       <w:r>
         <w:t>You can send the exact same information you would have used to add a module as well (from the $data array) and it’ll remove the ones it would have added using the same array for module_add.</w:t>
+      </w:r>
+      <w:r>
+        <w:t xml:space="preserve"> </w:t>
+      </w:r>
+    </w:p>
+    <w:p>
+      <w:pPr>
+        <w:pStyle w:val="ListParagraph"/>
+        <w:numPr>
+          <w:ilvl w:val="1"/>
+          <w:numId w:val="13"/>
+        </w:numPr>
+      </w:pPr>
+      <w:r>
+        <w:t>$include_path – Boolean | String</w:t>
+      </w:r>
+    </w:p>
+    <w:p>
+      <w:pPr>
+        <w:pStyle w:val="ListParagraph"/>
+        <w:numPr>
+          <w:ilvl w:val="2"/>
+          <w:numId w:val="13"/>
+        </w:numPr>
+      </w:pPr>
+      <w:r>
+        <w:t>If you would like to use a custom</w:t>
+      </w:r>
+      <w:r>
+        <w:t xml:space="preserve"> include path, specify that here, otherwise leave it as false</w:t>
       </w:r>
     </w:p>
     <w:p>
@@ -1378,6 +1481,7 @@
         </w:numPr>
       </w:pPr>
       <w:r>
+        <w:lastRenderedPageBreak/>
         <w:t>Returns true if it exists or false if it does not exist</w:t>
       </w:r>
       <w:r>
@@ -1453,7 +1557,6 @@
         </w:numPr>
       </w:pPr>
       <w:r>
-        <w:lastRenderedPageBreak/>
         <w:t>True if it is a global permission that we are adding</w:t>
       </w:r>
     </w:p>
@@ -1921,6 +2024,7 @@
         </w:numPr>
       </w:pPr>
       <w:r>
+        <w:lastRenderedPageBreak/>
         <w:t>$table_name</w:t>
       </w:r>
       <w:r>
@@ -1990,7 +2094,6 @@
         </w:numPr>
       </w:pPr>
       <w:r>
-        <w:lastRenderedPageBreak/>
         <w:t>Add a table using the create_schema_files table layout.</w:t>
       </w:r>
     </w:p>
@@ -2084,10 +2187,18 @@
         <w:t xml:space="preserve">For more examples of creating </w:t>
       </w:r>
       <w:r>
-        <w:t>the data you should look at the d</w:t>
-      </w:r>
-      <w:r>
-        <w:t xml:space="preserve">evelop/create_schema_files.php file in the </w:t>
+        <w:t xml:space="preserve">the data you should look at </w:t>
+      </w:r>
+      <w:proofErr w:type="gramStart"/>
+      <w:r>
+        <w:t>the d</w:t>
+      </w:r>
+      <w:r>
+        <w:t>evelop</w:t>
+      </w:r>
+      <w:proofErr w:type="gramEnd"/>
+      <w:r>
+        <w:t xml:space="preserve">/create_schema_files.php file in the </w:t>
       </w:r>
       <w:r>
         <w:t>get_schema_struct</w:t>
@@ -2361,6 +2472,7 @@
         </w:numPr>
       </w:pPr>
       <w:r>
+        <w:lastRenderedPageBreak/>
         <w:t>$table_name</w:t>
       </w:r>
       <w:r>
@@ -2436,7 +2548,6 @@
         </w:numPr>
       </w:pPr>
       <w:r>
-        <w:lastRenderedPageBreak/>
         <w:t>$column_data</w:t>
       </w:r>
     </w:p>
@@ -2805,6 +2916,7 @@
         </w:numPr>
       </w:pPr>
       <w:r>
+        <w:lastRenderedPageBreak/>
         <w:t xml:space="preserve">Example: ‘phpbb_forums’ or </w:t>
       </w:r>
       <w:r>
@@ -2886,7 +2998,6 @@
         </w:numPr>
       </w:pPr>
       <w:r>
-        <w:lastRenderedPageBreak/>
         <w:t>$table_name</w:t>
       </w:r>
       <w:r>
@@ -3257,6 +3368,7 @@
         </w:numPr>
       </w:pPr>
       <w:r>
+        <w:lastRenderedPageBreak/>
         <w:t>$versions</w:t>
       </w:r>
     </w:p>
@@ -3317,7 +3429,6 @@
         </w:numPr>
       </w:pPr>
       <w:r>
-        <w:lastRenderedPageBreak/>
         <w:t>Added for the UMIL Auto system to allow you to select the version you want to install/update/uninstall to.</w:t>
       </w:r>
     </w:p>
@@ -3355,7 +3466,15 @@
     </w:p>
     <w:p>
       <w:r>
-        <w:t>$umil-&gt;config_add('config_name', 'config_value');</w:t>
+        <w:t>$umil-&gt;config_</w:t>
+      </w:r>
+      <w:proofErr w:type="gramStart"/>
+      <w:r>
+        <w:t>add(</w:t>
+      </w:r>
+      <w:proofErr w:type="gramEnd"/>
+      <w:r>
+        <w:t>'config_name', 'config_value');</w:t>
       </w:r>
       <w:r>
         <w:br/>
@@ -3477,6 +3596,7 @@
         </w:numPr>
       </w:pPr>
       <w:r>
+        <w:lastRenderedPageBreak/>
         <w:t xml:space="preserve">False to require the calling of the function </w:t>
       </w:r>
       <w:r>
@@ -3528,7 +3648,6 @@
         </w:numPr>
       </w:pPr>
       <w:r>
-        <w:lastRenderedPageBreak/>
         <w:t>Allows you to force the results to display (otherwise results will only be shown if an error occurred)</w:t>
       </w:r>
     </w:p>
@@ -3705,11 +3824,27 @@
       </w:r>
       <w:r>
         <w:br/>
-        <w:t>If title cannot be found in user-&gt;lang a default one is displayed</w:t>
+        <w:t>If title cannot be found in user-&gt;</w:t>
+      </w:r>
+      <w:proofErr w:type="gramStart"/>
+      <w:r>
+        <w:t>lang</w:t>
+      </w:r>
+      <w:proofErr w:type="gramEnd"/>
+      <w:r>
+        <w:t xml:space="preserve"> a default one is displayed</w:t>
       </w:r>
       <w:r>
         <w:br/>
-        <w:t>If title_CONFIRM cannot be found in user-&gt;lang the text given is used.</w:t>
+        <w:t xml:space="preserve">If </w:t>
+      </w:r>
+      <w:proofErr w:type="spellStart"/>
+      <w:r>
+        <w:t>title_CONFIRM</w:t>
+      </w:r>
+      <w:proofErr w:type="spellEnd"/>
+      <w:r>
+        <w:t xml:space="preserve"> cannot be found in user-&gt;lang the text given is used.</w:t>
       </w:r>
     </w:p>
     <w:p>
@@ -3781,11 +3916,24 @@
         </w:numPr>
       </w:pPr>
       <w:r>
-        <w:t xml:space="preserve">Format this exactly as you would if you were outputting something on acp_board except only put in what you would for the </w:t>
-      </w:r>
-      <w:r>
-        <w:t>'vars'</w:t>
-      </w:r>
+        <w:t xml:space="preserve">Format this exactly as you would if you were outputting something on acp_board </w:t>
+      </w:r>
+      <w:proofErr w:type="gramStart"/>
+      <w:r>
+        <w:t>except</w:t>
+      </w:r>
+      <w:proofErr w:type="gramEnd"/>
+      <w:r>
+        <w:t xml:space="preserve"> only put in what you would for the </w:t>
+      </w:r>
+      <w:r>
+        <w:t>'</w:t>
+      </w:r>
+      <w:proofErr w:type="spellStart"/>
+      <w:r>
+        <w:t>vars'</w:t>
+      </w:r>
+      <w:proofErr w:type="spellEnd"/>
       <w:r>
         <w:t xml:space="preserve"> part.</w:t>
       </w:r>
@@ -3823,6 +3971,7 @@
         </w:numPr>
       </w:pPr>
       <w:r>
+        <w:lastRenderedPageBreak/>
         <w:t>$command – String</w:t>
       </w:r>
     </w:p>
@@ -3871,8 +4020,15 @@
         </w:numPr>
       </w:pPr>
       <w:r>
-        <w:lastRenderedPageBreak/>
-        <w:t>‘SUCCESS’ or $user-&gt;lang[‘SUCCESS’] or it will be assumed that an error occurred.</w:t>
+        <w:t>‘SUCCESS’ or $user-&gt;</w:t>
+      </w:r>
+      <w:proofErr w:type="gramStart"/>
+      <w:r>
+        <w:t>lang[</w:t>
+      </w:r>
+      <w:proofErr w:type="gramEnd"/>
+      <w:r>
+        <w:t>‘SUCCESS’] or it will be assumed that an error occurred.</w:t>
       </w:r>
     </w:p>
     <w:p>
@@ -3922,7 +4078,15 @@
     </w:p>
     <w:p>
       <w:r>
-        <w:t>To use the stand-alone mode, just include the umil.php file and, when you initiate the UMIL class, send true during the initiation (example: $umil = new umil(true);).  When using this method you are also free to copy or move the umil/umil.php file to any location you would like for its use (which is not possible without stand-alone mode).  It does not require any extra language files or check to make sure it is fully updated as the other modes do.</w:t>
+        <w:t xml:space="preserve">To use the stand-alone mode, just include the umil.php file and, when you initiate the UMIL class, send true during the initiation (example: $umil = new </w:t>
+      </w:r>
+      <w:proofErr w:type="gramStart"/>
+      <w:r>
+        <w:t>umil(</w:t>
+      </w:r>
+      <w:proofErr w:type="gramEnd"/>
+      <w:r>
+        <w:t>true);).  When using this method you are also free to copy or move the umil/umil.php file to any location you would like for its use (which is not possible without stand-alone mode).  It does not require any extra language files or check to make sure it is fully updated as the other modes do.</w:t>
       </w:r>
     </w:p>
     <w:sectPr>
@@ -3958,7 +4122,7 @@
         <v:path o:extrusionok="f" gradientshapeok="t" o:connecttype="rect"/>
         <o:lock v:ext="edit" aspectratio="t"/>
       </v:shapetype>
-      <v:shape id="_x0000_i1028" type="#_x0000_t75" style="width:11.25pt;height:11.25pt" o:bullet="t">
+      <v:shape id="_x0000_i1029" type="#_x0000_t75" style="width:11.25pt;height:11.25pt" o:bullet="t">
         <v:imagedata r:id="rId1" o:title="msoF707"/>
       </v:shape>
     </w:pict>

</xml_diff>